<commit_message>
Modified AP-002 and published in doku
</commit_message>
<xml_diff>
--- a/work/acceptance/AP-002.docx
+++ b/work/acceptance/AP-002.docx
@@ -258,11 +258,6 @@
               <w:spacing w:after="0" w:line="276" w:lineRule="auto"/>
             </w:pPr>
           </w:p>
-          <w:p>
-            <w:pPr>
-              <w:spacing w:after="0" w:line="276" w:lineRule="auto"/>
-            </w:pPr>
-          </w:p>
           <w:tbl>
             <w:tblPr>
               <w:tblStyle w:val="Tabellenraster"/>
@@ -782,7 +777,58 @@
                       <w:sz w:val="18"/>
                       <w:szCs w:val="18"/>
                     </w:rPr>
-                    <w:t xml:space="preserve">, </w:t>
+                    <w:t>, „</w:t>
+                  </w:r>
+                  <w:proofErr w:type="spellStart"/>
+                  <w:r>
+                    <w:rPr>
+                      <w:b/>
+                      <w:sz w:val="18"/>
+                      <w:szCs w:val="18"/>
+                    </w:rPr>
+                    <w:t>doku</w:t>
+                  </w:r>
+                  <w:proofErr w:type="spellEnd"/>
+                  <w:r>
+                    <w:rPr>
+                      <w:b/>
+                      <w:sz w:val="18"/>
+                      <w:szCs w:val="18"/>
+                    </w:rPr>
+                    <w:t>/</w:t>
+                  </w:r>
+                  <w:proofErr w:type="spellStart"/>
+                  <w:r>
+                    <w:rPr>
+                      <w:b/>
+                      <w:sz w:val="18"/>
+                      <w:szCs w:val="18"/>
+                    </w:rPr>
+                    <w:t>diagrams</w:t>
+                  </w:r>
+                  <w:proofErr w:type="spellEnd"/>
+                  <w:r>
+                    <w:rPr>
+                      <w:b/>
+                      <w:sz w:val="18"/>
+                      <w:szCs w:val="18"/>
+                    </w:rPr>
+                    <w:t>/</w:t>
+                  </w:r>
+                  <w:r>
+                    <w:rPr>
+                      <w:b/>
+                      <w:sz w:val="18"/>
+                      <w:szCs w:val="18"/>
+                    </w:rPr>
+                    <w:t xml:space="preserve">master_toplevel_detail.png“ </w:t>
+                  </w:r>
+                  <w:r>
+                    <w:rPr>
+                      <w:sz w:val="18"/>
+                      <w:szCs w:val="18"/>
+                    </w:rPr>
+                    <w:t xml:space="preserve">und </w:t>
                   </w:r>
                   <w:r>
                     <w:rPr>
@@ -826,65 +872,6 @@
                       <w:sz w:val="18"/>
                       <w:szCs w:val="18"/>
                     </w:rPr>
-                    <w:t>/</w:t>
-                  </w:r>
-                  <w:r>
-                    <w:rPr>
-                      <w:b/>
-                      <w:sz w:val="18"/>
-                      <w:szCs w:val="18"/>
-                    </w:rPr>
-                    <w:t xml:space="preserve">master_toplevel_detail.png“ </w:t>
-                  </w:r>
-                  <w:r>
-                    <w:rPr>
-                      <w:sz w:val="18"/>
-                      <w:szCs w:val="18"/>
-                    </w:rPr>
-                    <w:t xml:space="preserve">und </w:t>
-                  </w:r>
-                  <w:r>
-                    <w:rPr>
-                      <w:b/>
-                      <w:sz w:val="18"/>
-                      <w:szCs w:val="18"/>
-                    </w:rPr>
-                    <w:t>„</w:t>
-                  </w:r>
-                  <w:proofErr w:type="spellStart"/>
-                  <w:r>
-                    <w:rPr>
-                      <w:b/>
-                      <w:sz w:val="18"/>
-                      <w:szCs w:val="18"/>
-                    </w:rPr>
-                    <w:t>doku</w:t>
-                  </w:r>
-                  <w:proofErr w:type="spellEnd"/>
-                  <w:r>
-                    <w:rPr>
-                      <w:b/>
-                      <w:sz w:val="18"/>
-                      <w:szCs w:val="18"/>
-                    </w:rPr>
-                    <w:t>/</w:t>
-                  </w:r>
-                  <w:proofErr w:type="spellStart"/>
-                  <w:r>
-                    <w:rPr>
-                      <w:b/>
-                      <w:sz w:val="18"/>
-                      <w:szCs w:val="18"/>
-                    </w:rPr>
-                    <w:t>diagrams</w:t>
-                  </w:r>
-                  <w:proofErr w:type="spellEnd"/>
-                  <w:r>
-                    <w:rPr>
-                      <w:b/>
-                      <w:sz w:val="18"/>
-                      <w:szCs w:val="18"/>
-                    </w:rPr>
                     <w:t xml:space="preserve"> </w:t>
                   </w:r>
                   <w:r>
@@ -893,15 +880,7 @@
                       <w:sz w:val="18"/>
                       <w:szCs w:val="18"/>
                     </w:rPr>
-                    <w:t>master_run.png</w:t>
-                  </w:r>
-                  <w:r>
-                    <w:rPr>
-                      <w:b/>
-                      <w:sz w:val="18"/>
-                      <w:szCs w:val="18"/>
-                    </w:rPr>
-                    <w:t>“</w:t>
+                    <w:t>master_run.png“</w:t>
                   </w:r>
                   <w:r>
                     <w:rPr>
@@ -967,8 +946,6 @@
                   <w:r>
                     <w:t>Nr. 6</w:t>
                   </w:r>
-                  <w:bookmarkStart w:id="0" w:name="_GoBack"/>
-                  <w:bookmarkEnd w:id="0"/>
                 </w:p>
               </w:tc>
               <w:tc>
@@ -1148,15 +1125,7 @@
                       <w:sz w:val="18"/>
                       <w:szCs w:val="18"/>
                     </w:rPr>
-                    <w:t>diagram</w:t>
-                  </w:r>
-                  <w:r>
-                    <w:rPr>
-                      <w:b/>
-                      <w:sz w:val="18"/>
-                      <w:szCs w:val="18"/>
-                    </w:rPr>
-                    <w:t>s</w:t>
+                    <w:t>diagrams</w:t>
                   </w:r>
                   <w:proofErr w:type="spellEnd"/>
                   <w:r>
@@ -1233,28 +1202,280 @@
               <w:spacing w:after="0" w:line="276" w:lineRule="auto"/>
             </w:pPr>
           </w:p>
-          <w:p>
-            <w:pPr>
-              <w:spacing w:after="0" w:line="276" w:lineRule="auto"/>
-            </w:pPr>
-          </w:p>
-          <w:p>
-            <w:pPr>
-              <w:spacing w:after="0" w:line="276" w:lineRule="auto"/>
-            </w:pPr>
-          </w:p>
-          <w:p>
-            <w:pPr>
-              <w:spacing w:after="0" w:line="276" w:lineRule="auto"/>
-              <w:jc w:val="center"/>
-            </w:pPr>
-          </w:p>
-          <w:p>
-            <w:pPr>
-              <w:spacing w:after="0" w:line="276" w:lineRule="auto"/>
-              <w:jc w:val="center"/>
-            </w:pPr>
-          </w:p>
+          <w:tbl>
+            <w:tblPr>
+              <w:tblStyle w:val="Tabellenraster"/>
+              <w:tblW w:w="8221" w:type="dxa"/>
+              <w:tblInd w:w="301" w:type="dxa"/>
+              <w:tblCellMar>
+                <w:left w:w="103" w:type="dxa"/>
+              </w:tblCellMar>
+              <w:tblLook w:val="04A0" w:firstRow="1" w:lastRow="0" w:firstColumn="1" w:lastColumn="0" w:noHBand="0" w:noVBand="1"/>
+            </w:tblPr>
+            <w:tblGrid>
+              <w:gridCol w:w="1275"/>
+              <w:gridCol w:w="5387"/>
+              <w:gridCol w:w="1559"/>
+            </w:tblGrid>
+            <w:tr>
+              <w:trPr>
+                <w:trHeight w:val="680"/>
+              </w:trPr>
+              <w:tc>
+                <w:tcPr>
+                  <w:tcW w:w="1275" w:type="dxa"/>
+                  <w:vMerge w:val="restart"/>
+                  <w:shd w:val="clear" w:color="auto" w:fill="auto"/>
+                  <w:vAlign w:val="center"/>
+                </w:tcPr>
+                <w:p>
+                  <w:pPr>
+                    <w:spacing w:after="0" w:line="276" w:lineRule="auto"/>
+                    <w:jc w:val="center"/>
+                  </w:pPr>
+                  <w:r>
+                    <w:t xml:space="preserve">Nr. </w:t>
+                  </w:r>
+                  <w:r>
+                    <w:t>7</w:t>
+                  </w:r>
+                </w:p>
+              </w:tc>
+              <w:tc>
+                <w:tcPr>
+                  <w:tcW w:w="5387" w:type="dxa"/>
+                  <w:shd w:val="clear" w:color="auto" w:fill="auto"/>
+                  <w:vAlign w:val="center"/>
+                </w:tcPr>
+                <w:p>
+                  <w:pPr>
+                    <w:spacing w:after="0" w:line="276" w:lineRule="auto"/>
+                    <w:jc w:val="center"/>
+                    <w:rPr>
+                      <w:b/>
+                    </w:rPr>
+                  </w:pPr>
+                  <w:r>
+                    <w:rPr>
+                      <w:b/>
+                    </w:rPr>
+                    <w:t xml:space="preserve">Modellierung </w:t>
+                  </w:r>
+                  <w:r>
+                    <w:rPr>
+                      <w:b/>
+                    </w:rPr>
+                    <w:t>der Plugins</w:t>
+                  </w:r>
+                </w:p>
+              </w:tc>
+              <w:tc>
+                <w:tcPr>
+                  <w:tcW w:w="1559" w:type="dxa"/>
+                  <w:shd w:val="clear" w:color="auto" w:fill="auto"/>
+                  <w:vAlign w:val="center"/>
+                </w:tcPr>
+                <w:p>
+                  <w:pPr>
+                    <w:spacing w:after="0" w:line="276" w:lineRule="auto"/>
+                    <w:jc w:val="center"/>
+                  </w:pPr>
+                  <w:r>
+                    <w:t>Abgenommen</w:t>
+                  </w:r>
+                </w:p>
+              </w:tc>
+            </w:tr>
+            <w:tr>
+              <w:trPr>
+                <w:trHeight w:val="680"/>
+              </w:trPr>
+              <w:tc>
+                <w:tcPr>
+                  <w:tcW w:w="1275" w:type="dxa"/>
+                  <w:vMerge/>
+                  <w:shd w:val="clear" w:color="auto" w:fill="auto"/>
+                  <w:vAlign w:val="center"/>
+                </w:tcPr>
+                <w:p>
+                  <w:pPr>
+                    <w:spacing w:after="0" w:line="276" w:lineRule="auto"/>
+                    <w:jc w:val="center"/>
+                  </w:pPr>
+                </w:p>
+              </w:tc>
+              <w:tc>
+                <w:tcPr>
+                  <w:tcW w:w="5387" w:type="dxa"/>
+                  <w:shd w:val="clear" w:color="auto" w:fill="auto"/>
+                  <w:vAlign w:val="center"/>
+                </w:tcPr>
+                <w:p>
+                  <w:pPr>
+                    <w:spacing w:after="0" w:line="276" w:lineRule="auto"/>
+                    <w:jc w:val="center"/>
+                  </w:pPr>
+                  <w:r>
+                    <w:t xml:space="preserve">Es liegt ein Dokument über die Modellierung </w:t>
+                  </w:r>
+                  <w:r>
+                    <w:t>der Plugins vor.</w:t>
+                  </w:r>
+                </w:p>
+              </w:tc>
+              <w:tc>
+                <w:tcPr>
+                  <w:tcW w:w="1559" w:type="dxa"/>
+                  <w:vMerge w:val="restart"/>
+                  <w:shd w:val="clear" w:color="auto" w:fill="auto"/>
+                  <w:vAlign w:val="center"/>
+                </w:tcPr>
+                <w:p>
+                  <w:pPr>
+                    <w:spacing w:after="0" w:line="276" w:lineRule="auto"/>
+                  </w:pPr>
+                </w:p>
+              </w:tc>
+            </w:tr>
+            <w:tr>
+              <w:trPr>
+                <w:trHeight w:val="680"/>
+              </w:trPr>
+              <w:tc>
+                <w:tcPr>
+                  <w:tcW w:w="1275" w:type="dxa"/>
+                  <w:vMerge/>
+                  <w:shd w:val="clear" w:color="auto" w:fill="auto"/>
+                  <w:vAlign w:val="center"/>
+                </w:tcPr>
+                <w:p>
+                  <w:pPr>
+                    <w:spacing w:after="0" w:line="276" w:lineRule="auto"/>
+                    <w:jc w:val="center"/>
+                  </w:pPr>
+                </w:p>
+              </w:tc>
+              <w:tc>
+                <w:tcPr>
+                  <w:tcW w:w="5387" w:type="dxa"/>
+                  <w:shd w:val="clear" w:color="auto" w:fill="auto"/>
+                  <w:vAlign w:val="center"/>
+                </w:tcPr>
+                <w:p>
+                  <w:pPr>
+                    <w:spacing w:after="0" w:line="276" w:lineRule="auto"/>
+                    <w:jc w:val="center"/>
+                    <w:rPr>
+                      <w:sz w:val="18"/>
+                      <w:szCs w:val="18"/>
+                    </w:rPr>
+                  </w:pPr>
+                  <w:r>
+                    <w:rPr>
+                      <w:sz w:val="18"/>
+                      <w:szCs w:val="18"/>
+                    </w:rPr>
+                    <w:t xml:space="preserve">Es </w:t>
+                  </w:r>
+                  <w:r>
+                    <w:rPr>
+                      <w:sz w:val="18"/>
+                      <w:szCs w:val="18"/>
+                    </w:rPr>
+                    <w:t>wird das Dokument</w:t>
+                  </w:r>
+                  <w:r>
+                    <w:rPr>
+                      <w:sz w:val="18"/>
+                      <w:szCs w:val="18"/>
+                    </w:rPr>
+                    <w:t xml:space="preserve"> </w:t>
+                  </w:r>
+                  <w:r>
+                    <w:rPr>
+                      <w:b/>
+                      <w:sz w:val="18"/>
+                      <w:szCs w:val="18"/>
+                    </w:rPr>
+                    <w:t>„</w:t>
+                  </w:r>
+                  <w:proofErr w:type="spellStart"/>
+                  <w:r>
+                    <w:rPr>
+                      <w:b/>
+                      <w:sz w:val="18"/>
+                      <w:szCs w:val="18"/>
+                    </w:rPr>
+                    <w:t>doku</w:t>
+                  </w:r>
+                  <w:proofErr w:type="spellEnd"/>
+                  <w:r>
+                    <w:rPr>
+                      <w:b/>
+                      <w:sz w:val="18"/>
+                      <w:szCs w:val="18"/>
+                    </w:rPr>
+                    <w:t>/</w:t>
+                  </w:r>
+                  <w:proofErr w:type="spellStart"/>
+                  <w:r>
+                    <w:rPr>
+                      <w:b/>
+                      <w:sz w:val="18"/>
+                      <w:szCs w:val="18"/>
+                    </w:rPr>
+                    <w:t>diagrams</w:t>
+                  </w:r>
+                  <w:proofErr w:type="spellEnd"/>
+                  <w:r>
+                    <w:rPr>
+                      <w:b/>
+                      <w:sz w:val="18"/>
+                      <w:szCs w:val="18"/>
+                    </w:rPr>
+                    <w:t>/</w:t>
+                  </w:r>
+                  <w:r>
+                    <w:rPr>
+                      <w:b/>
+                      <w:sz w:val="18"/>
+                      <w:szCs w:val="18"/>
+                    </w:rPr>
+                    <w:t>Plugin</w:t>
+                  </w:r>
+                  <w:r>
+                    <w:rPr>
+                      <w:b/>
+                      <w:sz w:val="18"/>
+                      <w:szCs w:val="18"/>
+                    </w:rPr>
+                    <w:t xml:space="preserve">.png“ </w:t>
+                  </w:r>
+                  <w:r>
+                    <w:rPr>
+                      <w:sz w:val="18"/>
+                      <w:szCs w:val="18"/>
+                    </w:rPr>
+                    <w:t>betrachtet</w:t>
+                  </w:r>
+                </w:p>
+              </w:tc>
+              <w:tc>
+                <w:tcPr>
+                  <w:tcW w:w="1559" w:type="dxa"/>
+                  <w:vMerge/>
+                  <w:shd w:val="clear" w:color="auto" w:fill="auto"/>
+                  <w:vAlign w:val="center"/>
+                </w:tcPr>
+                <w:p>
+                  <w:pPr>
+                    <w:spacing w:after="0" w:line="276" w:lineRule="auto"/>
+                    <w:jc w:val="center"/>
+                  </w:pPr>
+                </w:p>
+              </w:tc>
+            </w:tr>
+          </w:tbl>
           <w:p>
             <w:pPr>
               <w:spacing w:after="0" w:line="276" w:lineRule="auto"/>
@@ -1275,22 +1496,19 @@
               <w:jc w:val="center"/>
             </w:pPr>
             <w:r>
-              <w:t xml:space="preserve">Abgenommen durch                                                                    </w:t>
+              <w:t>Abgenommen durch                                                                                                           Datu</w:t>
             </w:r>
             <w:r>
-              <w:t xml:space="preserve">                                       Datum</w:t>
+              <w:t>m</w:t>
             </w:r>
-          </w:p>
-          <w:p>
-            <w:pPr>
-              <w:spacing w:after="0" w:line="276" w:lineRule="auto"/>
-              <w:jc w:val="center"/>
-            </w:pPr>
           </w:p>
         </w:tc>
       </w:tr>
     </w:tbl>
-    <w:p/>
+    <w:p>
+      <w:bookmarkStart w:id="0" w:name="_GoBack"/>
+      <w:bookmarkEnd w:id="0"/>
+    </w:p>
     <w:sectPr>
       <w:pgSz w:w="11906" w:h="16838"/>
       <w:pgMar w:top="1417" w:right="1417" w:bottom="1134" w:left="1417" w:header="0" w:footer="0" w:gutter="0"/>

</xml_diff>